<commit_message>
solutions for ch. 3
</commit_message>
<xml_diff>
--- a/01-course-notes/03-inference-for-a-categorical-variable-with-more-than-two-categories-sols.docx
+++ b/01-course-notes/03-inference-for-a-categorical-variable-with-more-than-two-categories-sols.docx
@@ -620,6 +620,14 @@
         <w:pStyle w:val="FirstParagraph"/>
       </w:pPr>
       <w:r>
+        <w:t xml:space="preserve">These are the Expected proportions based on ALL of California (the distribution we want to compare Riverside to).</w:t>
+      </w:r>
+    </w:p>
+    <w:p>
+      <w:pPr>
+        <w:pStyle w:val="BodyText"/>
+      </w:pPr>
+      <w:r>
         <w:t xml:space="preserve">The fire chief reported a total of 146 fires occurred in Riverside county between 2013 and 2020.</w:t>
       </w:r>
     </w:p>
@@ -1322,7 +1330,16 @@
               <w:t xml:space="preserve"> </w:t>
             </w:r>
             <w:r>
-              <w:t xml:space="preserve">= _____;</w:t>
+              <w:t xml:space="preserve">=</w:t>
+            </w:r>
+            <w:r>
+              <w:t xml:space="preserve"> </w:t>
+            </w:r>
+            <w:r>
+              <w:t xml:space="preserve">0.219</w:t>
+            </w:r>
+            <w:r>
+              <w:t xml:space="preserve">;</w:t>
             </w:r>
             <w:r>
               <w:t xml:space="preserve"> </w:t>
@@ -1349,7 +1366,13 @@
               <w:t xml:space="preserve"> </w:t>
             </w:r>
             <w:r>
-              <w:t xml:space="preserve">= _____;</w:t>
+              <w:t xml:space="preserve">=</w:t>
+            </w:r>
+            <w:r>
+              <w:t xml:space="preserve"> </w:t>
+            </w:r>
+            <w:r>
+              <w:t xml:space="preserve">0.073</w:t>
             </w:r>
             <w:r>
               <w:t xml:space="preserve"> </w:t>
@@ -1376,7 +1399,16 @@
               <w:t xml:space="preserve"> </w:t>
             </w:r>
             <w:r>
-              <w:t xml:space="preserve">= _____;</w:t>
+              <w:t xml:space="preserve">=</w:t>
+            </w:r>
+            <w:r>
+              <w:t xml:space="preserve"> </w:t>
+            </w:r>
+            <w:r>
+              <w:t xml:space="preserve">0.112</w:t>
+            </w:r>
+            <w:r>
+              <w:t xml:space="preserve">;</w:t>
             </w:r>
             <w:r>
               <w:t xml:space="preserve"> </w:t>
@@ -1403,10 +1435,16 @@
               <w:t xml:space="preserve"> </w:t>
             </w:r>
             <w:r>
-              <w:t xml:space="preserve">= _____)</w:t>
-            </w:r>
-            <w:r>
-              <w:br/>
+              <w:t xml:space="preserve">=</w:t>
+            </w:r>
+            <w:r>
+              <w:t xml:space="preserve"> </w:t>
+            </w:r>
+            <w:r>
+              <w:t xml:space="preserve">0.596</w:t>
+            </w:r>
+            <w:r>
+              <w:t xml:space="preserve">;</w:t>
             </w:r>
             <w:r>
               <w:br/>
@@ -1517,20 +1555,28 @@
         <w:t xml:space="preserve">Find the expected number of fires in Riverside for each season under the assumption that fires are occurring with equal proportion to all of California. How did you obtain these values?</w:t>
       </w:r>
     </w:p>
+    <w:p>
+      <w:pPr>
+        <w:pStyle w:val="FirstParagraph"/>
+      </w:pPr>
+      <w:r>
+        <w:t xml:space="preserve">Expected Count = N x expected proportion</w:t>
+      </w:r>
+    </w:p>
     <w:tbl>
       <w:tblPr>
         <w:tblStyle w:val="Table"/>
-        <w:tblW w:type="pct" w:w="4306"/>
+        <w:tblW w:type="pct" w:w="4918"/>
         <w:tblLayout w:type="fixed"/>
         <w:tblLook w:firstRow="1" w:lastRow="0" w:firstColumn="0" w:lastColumn="0" w:noHBand="0" w:noVBand="0" w:val="0020"/>
       </w:tblPr>
       <w:tblGrid>
-        <w:gridCol w:w="1870"/>
-        <w:gridCol w:w="990"/>
-        <w:gridCol w:w="990"/>
-        <w:gridCol w:w="990"/>
-        <w:gridCol w:w="990"/>
-        <w:gridCol w:w="990"/>
+        <w:gridCol w:w="554"/>
+        <w:gridCol w:w="1499"/>
+        <w:gridCol w:w="1499"/>
+        <w:gridCol w:w="1499"/>
+        <w:gridCol w:w="1466"/>
+        <w:gridCol w:w="1271"/>
       </w:tblGrid>
       <w:tr>
         <w:trPr>
@@ -1619,49 +1665,79 @@
               <w:pStyle w:val="Compact"/>
             </w:pPr>
             <w:r>
+              <w:t xml:space="preserve">146(0.219)</w:t>
+            </w:r>
+            <w:r>
+              <w:t xml:space="preserve"> </w:t>
+            </w:r>
+            <w:r>
+              <w:t xml:space="preserve">=31.97</w:t>
+            </w:r>
+            <w:r>
               <w:br/>
             </w:r>
-            <w:r>
-              <w:br/>
-            </w:r>
-            <w:r>
-              <w:br/>
-            </w:r>
-            <w:r>
-              <w:br/>
-            </w:r>
-          </w:p>
-        </w:tc>
-        <w:tc>
-          <w:tcPr/>
-          <w:p>
-            <w:pPr>
-              <w:pStyle w:val="Compact"/>
-            </w:pPr>
-          </w:p>
-        </w:tc>
-        <w:tc>
-          <w:tcPr/>
-          <w:p>
-            <w:pPr>
-              <w:pStyle w:val="Compact"/>
-            </w:pPr>
-          </w:p>
-        </w:tc>
-        <w:tc>
-          <w:tcPr/>
-          <w:p>
-            <w:pPr>
-              <w:pStyle w:val="Compact"/>
-            </w:pPr>
-          </w:p>
-        </w:tc>
-        <w:tc>
-          <w:tcPr/>
-          <w:p>
-            <w:pPr>
-              <w:pStyle w:val="Compact"/>
-            </w:pPr>
+          </w:p>
+        </w:tc>
+        <w:tc>
+          <w:tcPr/>
+          <w:p>
+            <w:pPr>
+              <w:pStyle w:val="Compact"/>
+            </w:pPr>
+            <w:r>
+              <w:t xml:space="preserve">146(0.073)</w:t>
+            </w:r>
+            <w:r>
+              <w:t xml:space="preserve"> </w:t>
+            </w:r>
+            <w:r>
+              <w:t xml:space="preserve">=10.66</w:t>
+            </w:r>
+          </w:p>
+        </w:tc>
+        <w:tc>
+          <w:tcPr/>
+          <w:p>
+            <w:pPr>
+              <w:pStyle w:val="Compact"/>
+            </w:pPr>
+            <w:r>
+              <w:t xml:space="preserve">146(0.112)</w:t>
+            </w:r>
+            <w:r>
+              <w:t xml:space="preserve"> </w:t>
+            </w:r>
+            <w:r>
+              <w:t xml:space="preserve">=16.35</w:t>
+            </w:r>
+          </w:p>
+        </w:tc>
+        <w:tc>
+          <w:tcPr/>
+          <w:p>
+            <w:pPr>
+              <w:pStyle w:val="Compact"/>
+            </w:pPr>
+            <w:r>
+              <w:t xml:space="preserve">146(0.596)</w:t>
+            </w:r>
+            <w:r>
+              <w:t xml:space="preserve"> </w:t>
+            </w:r>
+            <w:r>
+              <w:t xml:space="preserve">=87.02</w:t>
+            </w:r>
+          </w:p>
+        </w:tc>
+        <w:tc>
+          <w:tcPr/>
+          <w:p>
+            <w:pPr>
+              <w:pStyle w:val="Compact"/>
+            </w:pPr>
+            <w:r>
+              <w:t xml:space="preserve">146</w:t>
+            </w:r>
           </w:p>
         </w:tc>
       </w:tr>
@@ -1721,7 +1797,7 @@
           <w:rPr>
             <w:rStyle w:val="Hyperlink"/>
           </w:rPr>
-          <w:t xml:space="preserve">https://www.nctm.org/adjustablespinner/</w:t>
+          <w:t xml:space="preserve">https://www.nctm.org/Classroom-Resources/Illuminations/Interactives/Adjustable-Spinner/</w:t>
         </w:r>
       </w:hyperlink>
       <w:r>
@@ -1784,14 +1860,14 @@
       <w:r>
         <w:drawing>
           <wp:inline>
-            <wp:extent cx="3467100" cy="2164663"/>
+            <wp:extent cx="3467100" cy="2186083"/>
             <wp:effectExtent b="0" l="0" r="0" t="0"/>
             <wp:docPr descr="" title="" id="29" name="Picture"/>
             <a:graphic>
               <a:graphicData uri="http://schemas.openxmlformats.org/drawingml/2006/picture">
                 <pic:pic>
                   <pic:nvPicPr>
-                    <pic:cNvPr descr="03-images/spinner-setup.png" id="30" name="Picture"/>
+                    <pic:cNvPr descr="03-images/spinner-setup-sims.JPG" id="30" name="Picture"/>
                     <pic:cNvPicPr>
                       <a:picLocks noChangeArrowheads="1" noChangeAspect="1"/>
                     </pic:cNvPicPr>
@@ -1805,7 +1881,7 @@
                   <pic:spPr bwMode="auto">
                     <a:xfrm>
                       <a:off x="0" y="0"/>
-                      <a:ext cx="3467100" cy="2164663"/>
+                      <a:ext cx="3467100" cy="2186083"/>
                     </a:xfrm>
                     <a:prstGeom prst="rect">
                       <a:avLst/>
@@ -1902,6 +1978,24 @@
     </w:p>
     <w:p>
       <w:pPr>
+        <w:pStyle w:val="BodyText"/>
+      </w:pPr>
+      <w:r>
+        <w:t xml:space="preserve">This is our sample size. We want to distribute the n = 146 fires in Riverside County to the four seasons</w:t>
+      </w:r>
+      <w:r>
+        <w:t xml:space="preserve"> </w:t>
+      </w:r>
+      <w:r>
+        <w:rPr>
+          <w:i/>
+          <w:iCs/>
+        </w:rPr>
+        <w:t xml:space="preserve">under the assumption the proportions follow the greater California distribution of fires.</w:t>
+      </w:r>
+    </w:p>
+    <w:p>
+      <w:pPr>
         <w:pStyle w:val="Compact"/>
         <w:numPr>
           <w:ilvl w:val="0"/>
@@ -1924,20 +2018,28 @@
         <w:t xml:space="preserve">Your simulation results</w:t>
       </w:r>
     </w:p>
+    <w:p>
+      <w:pPr>
+        <w:pStyle w:val="BodyText"/>
+      </w:pPr>
+      <w:r>
+        <w:t xml:space="preserve">Note this was my simulation – you might have different counts.</w:t>
+      </w:r>
+    </w:p>
     <w:tbl>
       <w:tblPr>
         <w:tblStyle w:val="Table"/>
-        <w:tblW w:type="pct" w:w="4722"/>
+        <w:tblW w:type="pct" w:w="4920"/>
         <w:tblLayout w:type="fixed"/>
         <w:tblLook w:firstRow="1" w:lastRow="0" w:firstColumn="0" w:lastColumn="0" w:noHBand="0" w:noVBand="0" w:val="0020"/>
       </w:tblPr>
       <w:tblGrid>
-        <w:gridCol w:w="2530"/>
-        <w:gridCol w:w="990"/>
-        <w:gridCol w:w="990"/>
-        <w:gridCol w:w="990"/>
-        <w:gridCol w:w="990"/>
-        <w:gridCol w:w="990"/>
+        <w:gridCol w:w="731"/>
+        <w:gridCol w:w="1463"/>
+        <w:gridCol w:w="1463"/>
+        <w:gridCol w:w="1463"/>
+        <w:gridCol w:w="1431"/>
+        <w:gridCol w:w="1240"/>
       </w:tblGrid>
       <w:tr>
         <w:trPr>
@@ -2030,43 +2132,52 @@
               <w:pStyle w:val="Compact"/>
             </w:pPr>
             <w:r>
-              <w:br/>
-            </w:r>
-            <w:r>
-              <w:br/>
-            </w:r>
-          </w:p>
-        </w:tc>
-        <w:tc>
-          <w:tcPr/>
-          <w:p>
-            <w:pPr>
-              <w:pStyle w:val="Compact"/>
-            </w:pPr>
-          </w:p>
-        </w:tc>
-        <w:tc>
-          <w:tcPr/>
-          <w:p>
-            <w:pPr>
-              <w:pStyle w:val="Compact"/>
-            </w:pPr>
-          </w:p>
-        </w:tc>
-        <w:tc>
-          <w:tcPr/>
-          <w:p>
-            <w:pPr>
-              <w:pStyle w:val="Compact"/>
-            </w:pPr>
-          </w:p>
-        </w:tc>
-        <w:tc>
-          <w:tcPr/>
-          <w:p>
-            <w:pPr>
-              <w:pStyle w:val="Compact"/>
-            </w:pPr>
+              <w:t xml:space="preserve">31</w:t>
+            </w:r>
+          </w:p>
+        </w:tc>
+        <w:tc>
+          <w:tcPr/>
+          <w:p>
+            <w:pPr>
+              <w:pStyle w:val="Compact"/>
+            </w:pPr>
+            <w:r>
+              <w:t xml:space="preserve">12</w:t>
+            </w:r>
+          </w:p>
+        </w:tc>
+        <w:tc>
+          <w:tcPr/>
+          <w:p>
+            <w:pPr>
+              <w:pStyle w:val="Compact"/>
+            </w:pPr>
+            <w:r>
+              <w:t xml:space="preserve">15</w:t>
+            </w:r>
+          </w:p>
+        </w:tc>
+        <w:tc>
+          <w:tcPr/>
+          <w:p>
+            <w:pPr>
+              <w:pStyle w:val="Compact"/>
+            </w:pPr>
+            <w:r>
+              <w:t xml:space="preserve">88</w:t>
+            </w:r>
+          </w:p>
+        </w:tc>
+        <w:tc>
+          <w:tcPr/>
+          <w:p>
+            <w:pPr>
+              <w:pStyle w:val="Compact"/>
+            </w:pPr>
+            <w:r>
+              <w:t xml:space="preserve">146</w:t>
+            </w:r>
           </w:p>
         </w:tc>
       </w:tr>
@@ -2490,7 +2601,7 @@
               <a:graphicData uri="http://schemas.openxmlformats.org/drawingml/2006/picture">
                 <pic:pic>
                   <pic:nvPicPr>
-                    <pic:cNvPr descr="03-images/fire-lineup-sketch.png" id="34" name="Picture"/>
+                    <pic:cNvPr descr="03-images/fire-lineup-sketch-sols.png" id="34" name="Picture"/>
                     <pic:cNvPicPr>
                       <a:picLocks noChangeArrowheads="1" noChangeAspect="1"/>
                     </pic:cNvPicPr>
@@ -2554,6 +2665,14 @@
     <w:p>
       <w:pPr>
         <w:pStyle w:val="FirstParagraph"/>
+      </w:pPr>
+      <w:r>
+        <w:t xml:space="preserve">The simulated counts (under the null) actually appear fairly similar to the expected counts making me think maybe the seasonal distribution of fires in Riverside County does match the seasonal distribution of fires across CA. Maybe there are a few more simulated fires in Fall than what we observed, but not super obvious. We will formally test this!</w:t>
+      </w:r>
+    </w:p>
+    <w:p>
+      <w:pPr>
+        <w:pStyle w:val="BodyText"/>
       </w:pPr>
       <w:r>
         <w:t xml:space="preserve">Recall that our goal is to determine whether this observed result is consistent or not with what our simulation tells us we should see if there really is no difference in the fire counts across seasons. To address the research question, we must identify whether or not the observed result would be considered</w:t>
@@ -2855,15 +2974,15 @@
     <w:tbl>
       <w:tblPr>
         <w:tblStyle w:val="Table"/>
-        <w:tblW w:type="pct" w:w="3958"/>
+        <w:tblW w:type="pct" w:w="4922"/>
         <w:tblLayout w:type="fixed"/>
         <w:tblLook w:firstRow="1" w:lastRow="0" w:firstColumn="0" w:lastColumn="0" w:noHBand="0" w:noVBand="0" w:val="0020"/>
       </w:tblPr>
       <w:tblGrid>
-        <w:gridCol w:w="990"/>
-        <w:gridCol w:w="1430"/>
-        <w:gridCol w:w="1210"/>
-        <w:gridCol w:w="2640"/>
+        <w:gridCol w:w="556"/>
+        <w:gridCol w:w="2289"/>
+        <w:gridCol w:w="2598"/>
+        <w:gridCol w:w="2351"/>
       </w:tblGrid>
       <w:tr>
         <w:trPr>
@@ -2933,27 +3052,30 @@
               <w:pStyle w:val="Compact"/>
             </w:pPr>
             <w:r>
-              <w:br/>
-            </w:r>
-            <w:r>
-              <w:br/>
-            </w:r>
-          </w:p>
-        </w:tc>
-        <w:tc>
-          <w:tcPr/>
-          <w:p>
-            <w:pPr>
-              <w:pStyle w:val="Compact"/>
-            </w:pPr>
-          </w:p>
-        </w:tc>
-        <w:tc>
-          <w:tcPr/>
-          <w:p>
-            <w:pPr>
-              <w:pStyle w:val="Compact"/>
-            </w:pPr>
+              <w:t xml:space="preserve">25</w:t>
+            </w:r>
+          </w:p>
+        </w:tc>
+        <w:tc>
+          <w:tcPr/>
+          <w:p>
+            <w:pPr>
+              <w:pStyle w:val="Compact"/>
+            </w:pPr>
+            <w:r>
+              <w:t xml:space="preserve">0.17</w:t>
+            </w:r>
+          </w:p>
+        </w:tc>
+        <w:tc>
+          <w:tcPr/>
+          <w:p>
+            <w:pPr>
+              <w:pStyle w:val="Compact"/>
+            </w:pPr>
+            <w:r>
+              <w:t xml:space="preserve">FTR</w:t>
+            </w:r>
           </w:p>
         </w:tc>
       </w:tr>
@@ -2976,27 +3098,30 @@
               <w:pStyle w:val="Compact"/>
             </w:pPr>
             <w:r>
-              <w:br/>
-            </w:r>
-            <w:r>
-              <w:br/>
-            </w:r>
-          </w:p>
-        </w:tc>
-        <w:tc>
-          <w:tcPr/>
-          <w:p>
-            <w:pPr>
-              <w:pStyle w:val="Compact"/>
-            </w:pPr>
-          </w:p>
-        </w:tc>
-        <w:tc>
-          <w:tcPr/>
-          <w:p>
-            <w:pPr>
-              <w:pStyle w:val="Compact"/>
-            </w:pPr>
+              <w:t xml:space="preserve">5</w:t>
+            </w:r>
+          </w:p>
+        </w:tc>
+        <w:tc>
+          <w:tcPr/>
+          <w:p>
+            <w:pPr>
+              <w:pStyle w:val="Compact"/>
+            </w:pPr>
+            <w:r>
+              <w:t xml:space="preserve">0.07</w:t>
+            </w:r>
+          </w:p>
+        </w:tc>
+        <w:tc>
+          <w:tcPr/>
+          <w:p>
+            <w:pPr>
+              <w:pStyle w:val="Compact"/>
+            </w:pPr>
+            <w:r>
+              <w:t xml:space="preserve">FTR</w:t>
+            </w:r>
           </w:p>
         </w:tc>
       </w:tr>
@@ -3019,27 +3144,30 @@
               <w:pStyle w:val="Compact"/>
             </w:pPr>
             <w:r>
-              <w:br/>
-            </w:r>
-            <w:r>
-              <w:br/>
-            </w:r>
-          </w:p>
-        </w:tc>
-        <w:tc>
-          <w:tcPr/>
-          <w:p>
-            <w:pPr>
-              <w:pStyle w:val="Compact"/>
-            </w:pPr>
-          </w:p>
-        </w:tc>
-        <w:tc>
-          <w:tcPr/>
-          <w:p>
-            <w:pPr>
-              <w:pStyle w:val="Compact"/>
-            </w:pPr>
+              <w:t xml:space="preserve">31</w:t>
+            </w:r>
+          </w:p>
+        </w:tc>
+        <w:tc>
+          <w:tcPr/>
+          <w:p>
+            <w:pPr>
+              <w:pStyle w:val="Compact"/>
+            </w:pPr>
+            <w:r>
+              <w:t xml:space="preserve">&lt;0.0001</w:t>
+            </w:r>
+          </w:p>
+        </w:tc>
+        <w:tc>
+          <w:tcPr/>
+          <w:p>
+            <w:pPr>
+              <w:pStyle w:val="Compact"/>
+            </w:pPr>
+            <w:r>
+              <w:t xml:space="preserve">R</w:t>
+            </w:r>
           </w:p>
         </w:tc>
       </w:tr>
@@ -3062,27 +3190,30 @@
               <w:pStyle w:val="Compact"/>
             </w:pPr>
             <w:r>
-              <w:br/>
-            </w:r>
-            <w:r>
-              <w:br/>
-            </w:r>
-          </w:p>
-        </w:tc>
-        <w:tc>
-          <w:tcPr/>
-          <w:p>
-            <w:pPr>
-              <w:pStyle w:val="Compact"/>
-            </w:pPr>
-          </w:p>
-        </w:tc>
-        <w:tc>
-          <w:tcPr/>
-          <w:p>
-            <w:pPr>
-              <w:pStyle w:val="Compact"/>
-            </w:pPr>
+              <w:t xml:space="preserve">85</w:t>
+            </w:r>
+          </w:p>
+        </w:tc>
+        <w:tc>
+          <w:tcPr/>
+          <w:p>
+            <w:pPr>
+              <w:pStyle w:val="Compact"/>
+            </w:pPr>
+            <w:r>
+              <w:t xml:space="preserve">0.87</w:t>
+            </w:r>
+          </w:p>
+        </w:tc>
+        <w:tc>
+          <w:tcPr/>
+          <w:p>
+            <w:pPr>
+              <w:pStyle w:val="Compact"/>
+            </w:pPr>
+            <w:r>
+              <w:t xml:space="preserve">FTR</w:t>
+            </w:r>
           </w:p>
         </w:tc>
       </w:tr>
@@ -3109,6 +3240,14 @@
       </w:r>
       <w:r>
         <w:t xml:space="preserve">in this situation than in the problems we dealt with previously?</w:t>
+      </w:r>
+    </w:p>
+    <w:p>
+      <w:pPr>
+        <w:pStyle w:val="FirstParagraph"/>
+      </w:pPr>
+      <w:r>
+        <w:t xml:space="preserve">There are multiple p-values (more than 2 categories) that lead to different conclusions.</w:t>
       </w:r>
     </w:p>
     <w:tbl>
@@ -3142,7 +3281,7 @@
           </w:tcPr>
           <w:p>
             <w:pPr>
-              <w:pStyle w:val="FirstParagraph"/>
+              <w:pStyle w:val="BodyText"/>
             </w:pPr>
             <w:pPr>
               <w:spacing w:before="0" w:after="0"/>
@@ -3655,6 +3794,14 @@
         <w:pStyle w:val="FirstParagraph"/>
       </w:pPr>
       <w:r>
+        <w:t xml:space="preserve">The sum of the distances is 0.. that doesn’t help us. The positives and negative distances cancel out. We could take the absolute value? or square the distances. Let’s square them!</w:t>
+      </w:r>
+    </w:p>
+    <w:p>
+      <w:pPr>
+        <w:pStyle w:val="BodyText"/>
+      </w:pPr>
+      <w:r>
         <w:t xml:space="preserve">So that the negative distances do not cancel out the positive ones, we will square each distance before adding them up.</w:t>
       </w:r>
     </w:p>
@@ -4146,6 +4293,14 @@
     </w:p>
     <w:p>
       <w:pPr>
+        <w:pStyle w:val="FirstParagraph"/>
+      </w:pPr>
+      <w:r>
+        <w:t xml:space="preserve">The expected counts are equal to the observed counts since squaring a negative makes it positive.</w:t>
+      </w:r>
+    </w:p>
+    <w:p>
+      <w:pPr>
         <w:pStyle w:val="Compact"/>
         <w:numPr>
           <w:ilvl w:val="0"/>
@@ -4158,6 +4313,14 @@
     </w:p>
     <w:p>
       <w:pPr>
+        <w:pStyle w:val="FirstParagraph"/>
+      </w:pPr>
+      <w:r>
+        <w:t xml:space="preserve">The observed counts are VERY far from the expected counts. This is evidence for supporting our research question – if the distribution of fires in riverside is different from what we expect based on the distribution of CA, we would reject the null.</w:t>
+      </w:r>
+    </w:p>
+    <w:p>
+      <w:pPr>
         <w:pStyle w:val="Compact"/>
         <w:numPr>
           <w:ilvl w:val="0"/>
@@ -4171,6 +4334,14 @@
     <w:p>
       <w:pPr>
         <w:pStyle w:val="FirstParagraph"/>
+      </w:pPr>
+      <w:r>
+        <w:t xml:space="preserve">We squared the values so we already moved everything to one side.</w:t>
+      </w:r>
+    </w:p>
+    <w:p>
+      <w:pPr>
+        <w:pStyle w:val="BodyText"/>
       </w:pPr>
       <w:r>
         <w:t xml:space="preserve">A dot plot of the total squared distances from all 100 simulated sets of n = 146 fires under the assumption the is given below.</w:t>
@@ -4238,6 +4409,26 @@
     <w:p>
       <w:pPr>
         <w:pStyle w:val="FirstParagraph"/>
+      </w:pPr>
+      <w:r>
+        <w:t xml:space="preserve">0/100</w:t>
+      </w:r>
+      <w:r>
+        <w:t xml:space="preserve"> </w:t>
+      </w:r>
+      <w:r>
+        <w:t xml:space="preserve">“dots”</w:t>
+      </w:r>
+      <w:r>
+        <w:t xml:space="preserve"> </w:t>
+      </w:r>
+      <w:r>
+        <w:t xml:space="preserve">fall at or above our observed squared distance of 297.26. So a p-value = 0, but we say p-value &lt; 0.0001.</w:t>
+      </w:r>
+    </w:p>
+    <w:p>
+      <w:pPr>
+        <w:pStyle w:val="BodyText"/>
       </w:pPr>
       <w:r>
         <w:t xml:space="preserve">However, the total of the squared distances fails under certain conditions since it does not take into consideration the</w:t>

</xml_diff>